<commit_message>
Vision Document Version 2
</commit_message>
<xml_diff>
--- a/docs/Vision Document.docx
+++ b/docs/Vision Document.docx
@@ -38,7 +38,7 @@
       <w:pPr>
         <w:numPr>
           <w:ilvl w:val="0"/>
-          <w:numId w:val="1"/>
+          <w:numId w:val="2"/>
         </w:numPr>
         <w:ind w:left="720" w:hanging="360"/>
         <w:rPr>
@@ -50,6 +50,249 @@
           <w:rtl w:val="0"/>
         </w:rPr>
         <w:t xml:space="preserve">Luiz Fernando de Andrade Gadelha - 610800</w:t>
+      </w:r>
+    </w:p>
+    <w:p>
+      <w:pPr>
+        <w:numPr>
+          <w:ilvl w:val="0"/>
+          <w:numId w:val="2"/>
+        </w:numPr>
+        <w:ind w:left="720" w:hanging="360"/>
+        <w:rPr>
+          <w:u w:val="none"/>
+        </w:rPr>
+      </w:pPr>
+      <w:r>
+        <w:rPr>
+          <w:rtl w:val="0"/>
+        </w:rPr>
+        <w:t xml:space="preserve">Eden Bereda - 109657</w:t>
+      </w:r>
+    </w:p>
+    <w:p>
+      <w:pPr>
+        <w:numPr>
+          <w:ilvl w:val="0"/>
+          <w:numId w:val="2"/>
+        </w:numPr>
+        <w:ind w:left="720" w:hanging="360"/>
+        <w:rPr>
+          <w:u w:val="none"/>
+        </w:rPr>
+      </w:pPr>
+      <w:r>
+        <w:rPr>
+          <w:rtl w:val="0"/>
+        </w:rPr>
+        <w:t xml:space="preserve">Edmael Fortune - 611091</w:t>
+      </w:r>
+    </w:p>
+    <w:p>
+      <w:pPr>
+        <w:rPr/>
+      </w:pPr>
+      <w:r>
+        <w:rPr>
+          <w:rtl w:val="0"/>
+        </w:rPr>
+      </w:r>
+    </w:p>
+    <w:p>
+      <w:pPr>
+        <w:rPr/>
+      </w:pPr>
+      <w:r>
+        <w:rPr>
+          <w:rtl w:val="0"/>
+        </w:rPr>
+      </w:r>
+    </w:p>
+    <w:p>
+      <w:pPr>
+        <w:rPr/>
+      </w:pPr>
+      <w:r>
+        <w:rPr>
+          <w:rtl w:val="0"/>
+        </w:rPr>
+      </w:r>
+    </w:p>
+    <w:p>
+      <w:pPr>
+        <w:rPr/>
+      </w:pPr>
+      <w:r>
+        <w:rPr>
+          <w:rtl w:val="0"/>
+        </w:rPr>
+        <w:t xml:space="preserve">1. Introduction</w:t>
+      </w:r>
+    </w:p>
+    <w:p>
+      <w:pPr>
+        <w:spacing w:before="240" w:lineRule="auto"/>
+        <w:ind w:firstLine="720"/>
+        <w:jc w:val="both"/>
+        <w:rPr>
+          <w:sz w:val="24"/>
+          <w:szCs w:val="24"/>
+        </w:rPr>
+      </w:pPr>
+      <w:r>
+        <w:rPr>
+          <w:sz w:val="24"/>
+          <w:szCs w:val="24"/>
+          <w:rtl w:val="0"/>
+        </w:rPr>
+        <w:t xml:space="preserve">In the history of car rental, the car rental system was a paper based system. That means the customer fills out some form to register for car rent by phone call or comes directly to the office. Then the form will be submitted to the admin. After verification is completed, the car and driver will be delivered depending on the history recorded on the paper. It was too hard to manage when the client had a lot of customer records.</w:t>
+      </w:r>
+    </w:p>
+    <w:p>
+      <w:pPr>
+        <w:spacing w:before="240" w:lineRule="auto"/>
+        <w:ind w:firstLine="720"/>
+        <w:rPr>
+          <w:sz w:val="24"/>
+          <w:szCs w:val="24"/>
+        </w:rPr>
+      </w:pPr>
+      <w:r>
+        <w:rPr>
+          <w:sz w:val="24"/>
+          <w:szCs w:val="24"/>
+          <w:rtl w:val="0"/>
+        </w:rPr>
+        <w:t xml:space="preserve">This Manual system:</w:t>
+      </w:r>
+    </w:p>
+    <w:p>
+      <w:pPr>
+        <w:numPr>
+          <w:ilvl w:val="0"/>
+          <w:numId w:val="4"/>
+        </w:numPr>
+        <w:spacing w:after="0" w:afterAutospacing="0" w:before="240" w:lineRule="auto"/>
+        <w:ind w:left="1440" w:hanging="360"/>
+        <w:rPr>
+          <w:sz w:val="24"/>
+          <w:szCs w:val="24"/>
+          <w:u w:val="none"/>
+        </w:rPr>
+      </w:pPr>
+      <w:r>
+        <w:rPr>
+          <w:sz w:val="24"/>
+          <w:szCs w:val="24"/>
+          <w:rtl w:val="0"/>
+        </w:rPr>
+        <w:t xml:space="preserve">Customers could not register without contacting the office.</w:t>
+      </w:r>
+    </w:p>
+    <w:p>
+      <w:pPr>
+        <w:numPr>
+          <w:ilvl w:val="0"/>
+          <w:numId w:val="4"/>
+        </w:numPr>
+        <w:spacing w:after="0" w:afterAutospacing="0" w:before="0" w:beforeAutospacing="0" w:lineRule="auto"/>
+        <w:ind w:left="1440" w:hanging="360"/>
+        <w:rPr>
+          <w:sz w:val="24"/>
+          <w:szCs w:val="24"/>
+          <w:u w:val="none"/>
+        </w:rPr>
+      </w:pPr>
+      <w:r>
+        <w:rPr>
+          <w:sz w:val="24"/>
+          <w:szCs w:val="24"/>
+          <w:rtl w:val="0"/>
+        </w:rPr>
+        <w:t xml:space="preserve">It is not secured.  </w:t>
+      </w:r>
+    </w:p>
+    <w:p>
+      <w:pPr>
+        <w:numPr>
+          <w:ilvl w:val="0"/>
+          <w:numId w:val="4"/>
+        </w:numPr>
+        <w:spacing w:after="0" w:afterAutospacing="0" w:before="0" w:beforeAutospacing="0" w:lineRule="auto"/>
+        <w:ind w:left="1440" w:hanging="360"/>
+        <w:rPr>
+          <w:sz w:val="24"/>
+          <w:szCs w:val="24"/>
+          <w:u w:val="none"/>
+        </w:rPr>
+      </w:pPr>
+      <w:r>
+        <w:rPr>
+          <w:sz w:val="24"/>
+          <w:szCs w:val="24"/>
+          <w:rtl w:val="0"/>
+        </w:rPr>
+        <w:t xml:space="preserve">Difficult to manage when the number of customers gets large etc.</w:t>
+      </w:r>
+    </w:p>
+    <w:p>
+      <w:pPr>
+        <w:numPr>
+          <w:ilvl w:val="0"/>
+          <w:numId w:val="4"/>
+        </w:numPr>
+        <w:spacing w:before="0" w:beforeAutospacing="0" w:lineRule="auto"/>
+        <w:ind w:left="1440" w:hanging="360"/>
+        <w:rPr>
+          <w:sz w:val="24"/>
+          <w:szCs w:val="24"/>
+          <w:u w:val="none"/>
+        </w:rPr>
+      </w:pPr>
+      <w:r>
+        <w:rPr>
+          <w:sz w:val="24"/>
+          <w:szCs w:val="24"/>
+          <w:rtl w:val="0"/>
+        </w:rPr>
+        <w:t xml:space="preserve">It took time and resources</w:t>
+      </w:r>
+    </w:p>
+    <w:p>
+      <w:pPr>
+        <w:spacing w:before="240" w:lineRule="auto"/>
+        <w:ind w:firstLine="720"/>
+        <w:jc w:val="both"/>
+        <w:rPr>
+          <w:sz w:val="24"/>
+          <w:szCs w:val="24"/>
+        </w:rPr>
+      </w:pPr>
+      <w:r>
+        <w:rPr>
+          <w:sz w:val="24"/>
+          <w:szCs w:val="24"/>
+          <w:rtl w:val="0"/>
+        </w:rPr>
+        <w:t xml:space="preserve">RentCar is a software tool which can be accessible by a client and customer to rent a car online. The aim of this tool is to solve the problem that occurred while using a manual system a year ago.</w:t>
+      </w:r>
+    </w:p>
+    <w:p>
+      <w:pPr>
+        <w:spacing w:before="240" w:lineRule="auto"/>
+        <w:ind w:firstLine="720"/>
+        <w:rPr>
+          <w:sz w:val="24"/>
+          <w:szCs w:val="24"/>
+        </w:rPr>
+      </w:pPr>
+      <w:r>
+        <w:rPr>
+          <w:sz w:val="24"/>
+          <w:szCs w:val="24"/>
+          <w:rtl w:val="0"/>
+        </w:rPr>
+        <w:t xml:space="preserve">This WebBased system:</w:t>
       </w:r>
     </w:p>
     <w:p>
@@ -58,16 +301,21 @@
           <w:ilvl w:val="0"/>
           <w:numId w:val="1"/>
         </w:numPr>
-        <w:ind w:left="720" w:hanging="360"/>
-        <w:rPr>
+        <w:spacing w:after="0" w:afterAutospacing="0" w:before="240" w:lineRule="auto"/>
+        <w:ind w:left="1440" w:hanging="360"/>
+        <w:rPr>
+          <w:sz w:val="24"/>
+          <w:szCs w:val="24"/>
           <w:u w:val="none"/>
         </w:rPr>
       </w:pPr>
       <w:r>
         <w:rPr>
-          <w:rtl w:val="0"/>
-        </w:rPr>
-        <w:t xml:space="preserve">Eden Bereda - 109657</w:t>
+          <w:sz w:val="24"/>
+          <w:szCs w:val="24"/>
+          <w:rtl w:val="0"/>
+        </w:rPr>
+        <w:t xml:space="preserve">It increases customer</w:t>
       </w:r>
     </w:p>
     <w:p>
@@ -76,75 +324,12 @@
           <w:ilvl w:val="0"/>
           <w:numId w:val="1"/>
         </w:numPr>
-        <w:ind w:left="720" w:hanging="360"/>
-        <w:rPr>
-          <w:u w:val="none"/>
-        </w:rPr>
-      </w:pPr>
-      <w:r>
-        <w:rPr>
-          <w:rtl w:val="0"/>
-        </w:rPr>
-        <w:t xml:space="preserve">Edmael Fortune - 611091</w:t>
-      </w:r>
-    </w:p>
-    <w:p>
-      <w:pPr>
-        <w:rPr/>
-      </w:pPr>
-      <w:r>
-        <w:rPr>
-          <w:rtl w:val="0"/>
-        </w:rPr>
-      </w:r>
-    </w:p>
-    <w:p>
-      <w:pPr>
-        <w:rPr/>
-      </w:pPr>
-      <w:r>
-        <w:rPr>
-          <w:rtl w:val="0"/>
-        </w:rPr>
-      </w:r>
-    </w:p>
-    <w:p>
-      <w:pPr>
-        <w:rPr/>
-      </w:pPr>
-      <w:r>
-        <w:rPr>
-          <w:rtl w:val="0"/>
-        </w:rPr>
-      </w:r>
-    </w:p>
-    <w:p>
-      <w:pPr>
-        <w:rPr/>
-      </w:pPr>
-      <w:r>
-        <w:rPr>
-          <w:rtl w:val="0"/>
-        </w:rPr>
-        <w:t xml:space="preserve">1. Introduction</w:t>
-      </w:r>
-    </w:p>
-    <w:p>
-      <w:pPr>
-        <w:rPr/>
-      </w:pPr>
-      <w:r>
-        <w:rPr>
-          <w:rtl w:val="0"/>
-        </w:rPr>
-      </w:r>
-    </w:p>
-    <w:p>
-      <w:pPr>
-        <w:spacing w:before="240" w:lineRule="auto"/>
+        <w:spacing w:after="0" w:afterAutospacing="0" w:before="0" w:beforeAutospacing="0" w:lineRule="auto"/>
+        <w:ind w:left="1440" w:hanging="360"/>
         <w:rPr>
           <w:sz w:val="24"/>
           <w:szCs w:val="24"/>
+          <w:u w:val="none"/>
         </w:rPr>
       </w:pPr>
       <w:r>
@@ -153,15 +338,21 @@
           <w:szCs w:val="24"/>
           <w:rtl w:val="0"/>
         </w:rPr>
-        <w:t xml:space="preserve">In the history of car rental, car rental system was paper based system. That means customer fills out some form to register for car rent by phone call or come directly to the office. Then the form will be submitted to the admin. After verification completed, car and driver will be delivered depends on the history recorded on the paper. It was too hard to manage when the client has a lot of customers records.</w:t>
-      </w:r>
-    </w:p>
-    <w:p>
-      <w:pPr>
-        <w:spacing w:before="240" w:lineRule="auto"/>
+        <w:t xml:space="preserve">It saves time and resources for both users (client and customers)</w:t>
+      </w:r>
+    </w:p>
+    <w:p>
+      <w:pPr>
+        <w:numPr>
+          <w:ilvl w:val="0"/>
+          <w:numId w:val="1"/>
+        </w:numPr>
+        <w:spacing w:after="0" w:afterAutospacing="0" w:before="0" w:beforeAutospacing="0" w:lineRule="auto"/>
+        <w:ind w:left="1440" w:hanging="360"/>
         <w:rPr>
           <w:sz w:val="24"/>
           <w:szCs w:val="24"/>
+          <w:u w:val="none"/>
         </w:rPr>
       </w:pPr>
       <w:r>
@@ -170,15 +361,21 @@
           <w:szCs w:val="24"/>
           <w:rtl w:val="0"/>
         </w:rPr>
-        <w:t xml:space="preserve"> </w:t>
-      </w:r>
-    </w:p>
-    <w:p>
-      <w:pPr>
-        <w:spacing w:before="240" w:lineRule="auto"/>
+        <w:t xml:space="preserve">Customer can register online</w:t>
+      </w:r>
+    </w:p>
+    <w:p>
+      <w:pPr>
+        <w:numPr>
+          <w:ilvl w:val="0"/>
+          <w:numId w:val="1"/>
+        </w:numPr>
+        <w:spacing w:before="0" w:beforeAutospacing="0" w:lineRule="auto"/>
+        <w:ind w:left="1440" w:hanging="360"/>
         <w:rPr>
           <w:sz w:val="24"/>
           <w:szCs w:val="24"/>
+          <w:u w:val="none"/>
         </w:rPr>
       </w:pPr>
       <w:r>
@@ -187,7 +384,7 @@
           <w:szCs w:val="24"/>
           <w:rtl w:val="0"/>
         </w:rPr>
-        <w:t xml:space="preserve">  This Manual system: -</w:t>
+        <w:t xml:space="preserve">Client can have a transaction of rented and returned</w:t>
       </w:r>
     </w:p>
     <w:p>
@@ -200,220 +397,23 @@
       </w:pPr>
       <w:r>
         <w:rPr>
+          <w:rtl w:val="0"/>
+        </w:rPr>
+      </w:r>
+    </w:p>
+    <w:p>
+      <w:pPr>
+        <w:spacing w:before="240" w:lineRule="auto"/>
+        <w:rPr/>
+      </w:pPr>
+      <w:r>
+        <w:rPr>
           <w:sz w:val="24"/>
           <w:szCs w:val="24"/>
           <w:rtl w:val="0"/>
         </w:rPr>
-        <w:t xml:space="preserve">                                 - Customer could not register without contacting the office.</w:t>
-      </w:r>
-    </w:p>
-    <w:p>
-      <w:pPr>
-        <w:spacing w:before="240" w:lineRule="auto"/>
-        <w:rPr>
-          <w:sz w:val="24"/>
-          <w:szCs w:val="24"/>
-        </w:rPr>
-      </w:pPr>
-      <w:r>
-        <w:rPr>
-          <w:sz w:val="24"/>
-          <w:szCs w:val="24"/>
-          <w:rtl w:val="0"/>
-        </w:rPr>
-        <w:t xml:space="preserve">                                 - It is not secured.  </w:t>
-      </w:r>
-    </w:p>
-    <w:p>
-      <w:pPr>
-        <w:spacing w:before="240" w:lineRule="auto"/>
-        <w:rPr>
-          <w:sz w:val="24"/>
-          <w:szCs w:val="24"/>
-        </w:rPr>
-      </w:pPr>
-      <w:r>
-        <w:rPr>
-          <w:sz w:val="24"/>
-          <w:szCs w:val="24"/>
-          <w:rtl w:val="0"/>
-        </w:rPr>
-        <w:t xml:space="preserve">                                 - Difficult to manage when the number of customers gets large etc.</w:t>
-      </w:r>
-    </w:p>
-    <w:p>
-      <w:pPr>
-        <w:spacing w:before="240" w:lineRule="auto"/>
-        <w:rPr>
-          <w:sz w:val="24"/>
-          <w:szCs w:val="24"/>
-        </w:rPr>
-      </w:pPr>
-      <w:r>
-        <w:rPr>
-          <w:sz w:val="24"/>
-          <w:szCs w:val="24"/>
-          <w:rtl w:val="0"/>
-        </w:rPr>
-        <w:t xml:space="preserve">                                 - It took time and resources</w:t>
-      </w:r>
-    </w:p>
-    <w:p>
-      <w:pPr>
-        <w:spacing w:before="240" w:lineRule="auto"/>
-        <w:rPr>
-          <w:sz w:val="24"/>
-          <w:szCs w:val="24"/>
-        </w:rPr>
-      </w:pPr>
-      <w:r>
-        <w:rPr>
-          <w:sz w:val="24"/>
-          <w:szCs w:val="24"/>
-          <w:rtl w:val="0"/>
-        </w:rPr>
-        <w:t xml:space="preserve"> </w:t>
-      </w:r>
-    </w:p>
-    <w:p>
-      <w:pPr>
-        <w:spacing w:before="240" w:lineRule="auto"/>
-        <w:rPr>
-          <w:sz w:val="24"/>
-          <w:szCs w:val="24"/>
-        </w:rPr>
-      </w:pPr>
-      <w:r>
-        <w:rPr>
-          <w:sz w:val="24"/>
-          <w:szCs w:val="24"/>
-          <w:rtl w:val="0"/>
-        </w:rPr>
-        <w:t xml:space="preserve">RentCar is a software tool which can accessible by a client and customer to rent a car online. The aim of this tool is to solve the problem occurred while using a manual system a years ago.</w:t>
-      </w:r>
-    </w:p>
-    <w:p>
-      <w:pPr>
-        <w:spacing w:before="240" w:lineRule="auto"/>
-        <w:rPr>
-          <w:sz w:val="24"/>
-          <w:szCs w:val="24"/>
-        </w:rPr>
-      </w:pPr>
-      <w:r>
-        <w:rPr>
-          <w:sz w:val="24"/>
-          <w:szCs w:val="24"/>
-          <w:rtl w:val="0"/>
-        </w:rPr>
-        <w:t xml:space="preserve">This WebBased system: -</w:t>
-      </w:r>
-    </w:p>
-    <w:p>
-      <w:pPr>
-        <w:spacing w:before="240" w:lineRule="auto"/>
-        <w:rPr>
-          <w:sz w:val="24"/>
-          <w:szCs w:val="24"/>
-        </w:rPr>
-      </w:pPr>
-      <w:r>
-        <w:rPr>
-          <w:sz w:val="24"/>
-          <w:szCs w:val="24"/>
-          <w:rtl w:val="0"/>
-        </w:rPr>
-        <w:t xml:space="preserve"> - It increases customer</w:t>
-      </w:r>
-    </w:p>
-    <w:p>
-      <w:pPr>
-        <w:spacing w:before="240" w:lineRule="auto"/>
-        <w:rPr>
-          <w:sz w:val="24"/>
-          <w:szCs w:val="24"/>
-        </w:rPr>
-      </w:pPr>
-      <w:r>
-        <w:rPr>
-          <w:sz w:val="24"/>
-          <w:szCs w:val="24"/>
-          <w:rtl w:val="0"/>
-        </w:rPr>
-        <w:t xml:space="preserve">                        </w:t>
-        <w:tab/>
-        <w:t xml:space="preserve"> - It saves time and resources for both users (client and customers)</w:t>
-      </w:r>
-    </w:p>
-    <w:p>
-      <w:pPr>
-        <w:spacing w:before="240" w:lineRule="auto"/>
-        <w:rPr>
-          <w:sz w:val="24"/>
-          <w:szCs w:val="24"/>
-        </w:rPr>
-      </w:pPr>
-      <w:r>
-        <w:rPr>
-          <w:sz w:val="24"/>
-          <w:szCs w:val="24"/>
-          <w:rtl w:val="0"/>
-        </w:rPr>
-        <w:t xml:space="preserve">                             - Customer can register online</w:t>
-      </w:r>
-    </w:p>
-    <w:p>
-      <w:pPr>
-        <w:spacing w:before="240" w:lineRule="auto"/>
-        <w:rPr>
-          <w:sz w:val="24"/>
-          <w:szCs w:val="24"/>
-        </w:rPr>
-      </w:pPr>
-      <w:r>
-        <w:rPr>
-          <w:sz w:val="24"/>
-          <w:szCs w:val="24"/>
-          <w:rtl w:val="0"/>
-        </w:rPr>
-        <w:t xml:space="preserve">                             - Client can have a transaction of rented and returned </w:t>
-      </w:r>
-    </w:p>
-    <w:p>
-      <w:pPr>
-        <w:rPr/>
-      </w:pPr>
-      <w:r>
-        <w:rPr>
-          <w:rtl w:val="0"/>
-        </w:rPr>
-      </w:r>
-    </w:p>
-    <w:p>
-      <w:pPr>
-        <w:rPr/>
-      </w:pPr>
-      <w:r>
-        <w:rPr>
-          <w:rtl w:val="0"/>
-        </w:rPr>
-      </w:r>
-    </w:p>
-    <w:p>
-      <w:pPr>
-        <w:rPr/>
-      </w:pPr>
-      <w:r>
-        <w:rPr>
-          <w:rtl w:val="0"/>
-        </w:rPr>
-        <w:tab/>
-      </w:r>
-    </w:p>
-    <w:p>
-      <w:pPr>
-        <w:rPr/>
-      </w:pPr>
+        <w:t xml:space="preserve">                 </w:t>
+      </w:r>
       <w:r>
         <w:rPr>
           <w:rtl w:val="0"/>
@@ -802,7 +802,7 @@
             <w:pPr>
               <w:numPr>
                 <w:ilvl w:val="0"/>
-                <w:numId w:val="2"/>
+                <w:numId w:val="3"/>
               </w:numPr>
               <w:spacing w:after="0" w:afterAutospacing="0" w:before="240" w:lineRule="auto"/>
               <w:ind w:left="720" w:hanging="360"/>
@@ -827,7 +827,7 @@
             <w:pPr>
               <w:numPr>
                 <w:ilvl w:val="0"/>
-                <w:numId w:val="2"/>
+                <w:numId w:val="3"/>
               </w:numPr>
               <w:spacing w:after="0" w:afterAutospacing="0" w:before="0" w:beforeAutospacing="0" w:lineRule="auto"/>
               <w:ind w:left="720" w:hanging="360"/>
@@ -851,7 +851,7 @@
             <w:pPr>
               <w:numPr>
                 <w:ilvl w:val="0"/>
-                <w:numId w:val="2"/>
+                <w:numId w:val="3"/>
               </w:numPr>
               <w:spacing w:after="0" w:afterAutospacing="0" w:before="0" w:beforeAutospacing="0" w:lineRule="auto"/>
               <w:ind w:left="720" w:hanging="360"/>
@@ -876,7 +876,7 @@
             <w:pPr>
               <w:numPr>
                 <w:ilvl w:val="0"/>
-                <w:numId w:val="2"/>
+                <w:numId w:val="3"/>
               </w:numPr>
               <w:spacing w:after="0" w:afterAutospacing="0" w:before="0" w:beforeAutospacing="0" w:lineRule="auto"/>
               <w:ind w:left="720" w:hanging="360"/>
@@ -900,7 +900,7 @@
             <w:pPr>
               <w:numPr>
                 <w:ilvl w:val="0"/>
-                <w:numId w:val="2"/>
+                <w:numId w:val="3"/>
               </w:numPr>
               <w:spacing w:after="0" w:afterAutospacing="0" w:before="0" w:beforeAutospacing="0" w:lineRule="auto"/>
               <w:ind w:left="720" w:hanging="360"/>
@@ -925,7 +925,7 @@
             <w:pPr>
               <w:numPr>
                 <w:ilvl w:val="0"/>
-                <w:numId w:val="2"/>
+                <w:numId w:val="3"/>
               </w:numPr>
               <w:spacing w:after="0" w:afterAutospacing="0" w:before="0" w:beforeAutospacing="0" w:lineRule="auto"/>
               <w:ind w:left="720" w:hanging="360"/>
@@ -950,7 +950,7 @@
             <w:pPr>
               <w:numPr>
                 <w:ilvl w:val="1"/>
-                <w:numId w:val="2"/>
+                <w:numId w:val="3"/>
               </w:numPr>
               <w:spacing w:after="0" w:afterAutospacing="0" w:before="0" w:beforeAutospacing="0" w:lineRule="auto"/>
               <w:ind w:left="1440" w:hanging="360"/>
@@ -975,7 +975,7 @@
             <w:pPr>
               <w:numPr>
                 <w:ilvl w:val="1"/>
-                <w:numId w:val="2"/>
+                <w:numId w:val="3"/>
               </w:numPr>
               <w:spacing w:after="0" w:afterAutospacing="0" w:before="0" w:beforeAutospacing="0" w:lineRule="auto"/>
               <w:ind w:left="1440" w:hanging="360"/>
@@ -1000,7 +1000,7 @@
             <w:pPr>
               <w:numPr>
                 <w:ilvl w:val="0"/>
-                <w:numId w:val="2"/>
+                <w:numId w:val="3"/>
               </w:numPr>
               <w:spacing w:after="0" w:afterAutospacing="0" w:before="0" w:beforeAutospacing="0" w:lineRule="auto"/>
               <w:ind w:left="720" w:hanging="360"/>
@@ -1025,7 +1025,7 @@
             <w:pPr>
               <w:numPr>
                 <w:ilvl w:val="0"/>
-                <w:numId w:val="2"/>
+                <w:numId w:val="3"/>
               </w:numPr>
               <w:spacing w:before="0" w:beforeAutospacing="0" w:lineRule="auto"/>
               <w:ind w:left="720" w:hanging="360"/>
@@ -4484,7 +4484,7 @@
       <w:lvlText w:val="●"/>
       <w:lvlJc w:val="left"/>
       <w:pPr>
-        <w:ind w:left="720" w:hanging="360"/>
+        <w:ind w:left="1440" w:hanging="360"/>
       </w:pPr>
       <w:rPr>
         <w:u w:val="none"/>
@@ -4496,7 +4496,7 @@
       <w:lvlText w:val="○"/>
       <w:lvlJc w:val="left"/>
       <w:pPr>
-        <w:ind w:left="1440" w:hanging="360"/>
+        <w:ind w:left="2160" w:hanging="360"/>
       </w:pPr>
       <w:rPr>
         <w:u w:val="none"/>
@@ -4508,7 +4508,7 @@
       <w:lvlText w:val="■"/>
       <w:lvlJc w:val="left"/>
       <w:pPr>
-        <w:ind w:left="2160" w:hanging="360"/>
+        <w:ind w:left="2880" w:hanging="360"/>
       </w:pPr>
       <w:rPr>
         <w:u w:val="none"/>
@@ -4520,7 +4520,7 @@
       <w:lvlText w:val="●"/>
       <w:lvlJc w:val="left"/>
       <w:pPr>
-        <w:ind w:left="2880" w:hanging="360"/>
+        <w:ind w:left="3600" w:hanging="360"/>
       </w:pPr>
       <w:rPr>
         <w:u w:val="none"/>
@@ -4532,7 +4532,7 @@
       <w:lvlText w:val="○"/>
       <w:lvlJc w:val="left"/>
       <w:pPr>
-        <w:ind w:left="3600" w:hanging="360"/>
+        <w:ind w:left="4320" w:hanging="360"/>
       </w:pPr>
       <w:rPr>
         <w:u w:val="none"/>
@@ -4544,7 +4544,7 @@
       <w:lvlText w:val="■"/>
       <w:lvlJc w:val="left"/>
       <w:pPr>
-        <w:ind w:left="4320" w:hanging="360"/>
+        <w:ind w:left="5040" w:hanging="360"/>
       </w:pPr>
       <w:rPr>
         <w:u w:val="none"/>
@@ -4556,7 +4556,7 @@
       <w:lvlText w:val="●"/>
       <w:lvlJc w:val="left"/>
       <w:pPr>
-        <w:ind w:left="5040" w:hanging="360"/>
+        <w:ind w:left="5760" w:hanging="360"/>
       </w:pPr>
       <w:rPr>
         <w:u w:val="none"/>
@@ -4568,7 +4568,7 @@
       <w:lvlText w:val="○"/>
       <w:lvlJc w:val="left"/>
       <w:pPr>
-        <w:ind w:left="5760" w:hanging="360"/>
+        <w:ind w:left="6480" w:hanging="360"/>
       </w:pPr>
       <w:rPr>
         <w:u w:val="none"/>
@@ -4580,7 +4580,7 @@
       <w:lvlText w:val="■"/>
       <w:lvlJc w:val="left"/>
       <w:pPr>
-        <w:ind w:left="6480" w:hanging="360"/>
+        <w:ind w:left="7200" w:hanging="360"/>
       </w:pPr>
       <w:rPr>
         <w:u w:val="none"/>
@@ -4697,11 +4697,237 @@
       </w:rPr>
     </w:lvl>
   </w:abstractNum>
+  <w:abstractNum w:abstractNumId="3">
+    <w:lvl w:ilvl="0">
+      <w:start w:val="1"/>
+      <w:numFmt w:val="bullet"/>
+      <w:lvlText w:val="●"/>
+      <w:lvlJc w:val="left"/>
+      <w:pPr>
+        <w:ind w:left="720" w:hanging="360"/>
+      </w:pPr>
+      <w:rPr>
+        <w:u w:val="none"/>
+      </w:rPr>
+    </w:lvl>
+    <w:lvl w:ilvl="1">
+      <w:start w:val="1"/>
+      <w:numFmt w:val="bullet"/>
+      <w:lvlText w:val="○"/>
+      <w:lvlJc w:val="left"/>
+      <w:pPr>
+        <w:ind w:left="1440" w:hanging="360"/>
+      </w:pPr>
+      <w:rPr>
+        <w:u w:val="none"/>
+      </w:rPr>
+    </w:lvl>
+    <w:lvl w:ilvl="2">
+      <w:start w:val="1"/>
+      <w:numFmt w:val="bullet"/>
+      <w:lvlText w:val="■"/>
+      <w:lvlJc w:val="left"/>
+      <w:pPr>
+        <w:ind w:left="2160" w:hanging="360"/>
+      </w:pPr>
+      <w:rPr>
+        <w:u w:val="none"/>
+      </w:rPr>
+    </w:lvl>
+    <w:lvl w:ilvl="3">
+      <w:start w:val="1"/>
+      <w:numFmt w:val="bullet"/>
+      <w:lvlText w:val="●"/>
+      <w:lvlJc w:val="left"/>
+      <w:pPr>
+        <w:ind w:left="2880" w:hanging="360"/>
+      </w:pPr>
+      <w:rPr>
+        <w:u w:val="none"/>
+      </w:rPr>
+    </w:lvl>
+    <w:lvl w:ilvl="4">
+      <w:start w:val="1"/>
+      <w:numFmt w:val="bullet"/>
+      <w:lvlText w:val="○"/>
+      <w:lvlJc w:val="left"/>
+      <w:pPr>
+        <w:ind w:left="3600" w:hanging="360"/>
+      </w:pPr>
+      <w:rPr>
+        <w:u w:val="none"/>
+      </w:rPr>
+    </w:lvl>
+    <w:lvl w:ilvl="5">
+      <w:start w:val="1"/>
+      <w:numFmt w:val="bullet"/>
+      <w:lvlText w:val="■"/>
+      <w:lvlJc w:val="left"/>
+      <w:pPr>
+        <w:ind w:left="4320" w:hanging="360"/>
+      </w:pPr>
+      <w:rPr>
+        <w:u w:val="none"/>
+      </w:rPr>
+    </w:lvl>
+    <w:lvl w:ilvl="6">
+      <w:start w:val="1"/>
+      <w:numFmt w:val="bullet"/>
+      <w:lvlText w:val="●"/>
+      <w:lvlJc w:val="left"/>
+      <w:pPr>
+        <w:ind w:left="5040" w:hanging="360"/>
+      </w:pPr>
+      <w:rPr>
+        <w:u w:val="none"/>
+      </w:rPr>
+    </w:lvl>
+    <w:lvl w:ilvl="7">
+      <w:start w:val="1"/>
+      <w:numFmt w:val="bullet"/>
+      <w:lvlText w:val="○"/>
+      <w:lvlJc w:val="left"/>
+      <w:pPr>
+        <w:ind w:left="5760" w:hanging="360"/>
+      </w:pPr>
+      <w:rPr>
+        <w:u w:val="none"/>
+      </w:rPr>
+    </w:lvl>
+    <w:lvl w:ilvl="8">
+      <w:start w:val="1"/>
+      <w:numFmt w:val="bullet"/>
+      <w:lvlText w:val="■"/>
+      <w:lvlJc w:val="left"/>
+      <w:pPr>
+        <w:ind w:left="6480" w:hanging="360"/>
+      </w:pPr>
+      <w:rPr>
+        <w:u w:val="none"/>
+      </w:rPr>
+    </w:lvl>
+  </w:abstractNum>
+  <w:abstractNum w:abstractNumId="4">
+    <w:lvl w:ilvl="0">
+      <w:start w:val="1"/>
+      <w:numFmt w:val="bullet"/>
+      <w:lvlText w:val="●"/>
+      <w:lvlJc w:val="left"/>
+      <w:pPr>
+        <w:ind w:left="1440" w:hanging="360"/>
+      </w:pPr>
+      <w:rPr>
+        <w:u w:val="none"/>
+      </w:rPr>
+    </w:lvl>
+    <w:lvl w:ilvl="1">
+      <w:start w:val="1"/>
+      <w:numFmt w:val="bullet"/>
+      <w:lvlText w:val="○"/>
+      <w:lvlJc w:val="left"/>
+      <w:pPr>
+        <w:ind w:left="2160" w:hanging="360"/>
+      </w:pPr>
+      <w:rPr>
+        <w:u w:val="none"/>
+      </w:rPr>
+    </w:lvl>
+    <w:lvl w:ilvl="2">
+      <w:start w:val="1"/>
+      <w:numFmt w:val="bullet"/>
+      <w:lvlText w:val="■"/>
+      <w:lvlJc w:val="left"/>
+      <w:pPr>
+        <w:ind w:left="2880" w:hanging="360"/>
+      </w:pPr>
+      <w:rPr>
+        <w:u w:val="none"/>
+      </w:rPr>
+    </w:lvl>
+    <w:lvl w:ilvl="3">
+      <w:start w:val="1"/>
+      <w:numFmt w:val="bullet"/>
+      <w:lvlText w:val="●"/>
+      <w:lvlJc w:val="left"/>
+      <w:pPr>
+        <w:ind w:left="3600" w:hanging="360"/>
+      </w:pPr>
+      <w:rPr>
+        <w:u w:val="none"/>
+      </w:rPr>
+    </w:lvl>
+    <w:lvl w:ilvl="4">
+      <w:start w:val="1"/>
+      <w:numFmt w:val="bullet"/>
+      <w:lvlText w:val="○"/>
+      <w:lvlJc w:val="left"/>
+      <w:pPr>
+        <w:ind w:left="4320" w:hanging="360"/>
+      </w:pPr>
+      <w:rPr>
+        <w:u w:val="none"/>
+      </w:rPr>
+    </w:lvl>
+    <w:lvl w:ilvl="5">
+      <w:start w:val="1"/>
+      <w:numFmt w:val="bullet"/>
+      <w:lvlText w:val="■"/>
+      <w:lvlJc w:val="left"/>
+      <w:pPr>
+        <w:ind w:left="5040" w:hanging="360"/>
+      </w:pPr>
+      <w:rPr>
+        <w:u w:val="none"/>
+      </w:rPr>
+    </w:lvl>
+    <w:lvl w:ilvl="6">
+      <w:start w:val="1"/>
+      <w:numFmt w:val="bullet"/>
+      <w:lvlText w:val="●"/>
+      <w:lvlJc w:val="left"/>
+      <w:pPr>
+        <w:ind w:left="5760" w:hanging="360"/>
+      </w:pPr>
+      <w:rPr>
+        <w:u w:val="none"/>
+      </w:rPr>
+    </w:lvl>
+    <w:lvl w:ilvl="7">
+      <w:start w:val="1"/>
+      <w:numFmt w:val="bullet"/>
+      <w:lvlText w:val="○"/>
+      <w:lvlJc w:val="left"/>
+      <w:pPr>
+        <w:ind w:left="6480" w:hanging="360"/>
+      </w:pPr>
+      <w:rPr>
+        <w:u w:val="none"/>
+      </w:rPr>
+    </w:lvl>
+    <w:lvl w:ilvl="8">
+      <w:start w:val="1"/>
+      <w:numFmt w:val="bullet"/>
+      <w:lvlText w:val="■"/>
+      <w:lvlJc w:val="left"/>
+      <w:pPr>
+        <w:ind w:left="7200" w:hanging="360"/>
+      </w:pPr>
+      <w:rPr>
+        <w:u w:val="none"/>
+      </w:rPr>
+    </w:lvl>
+  </w:abstractNum>
   <w:num w:numId="1">
     <w:abstractNumId w:val="1"/>
   </w:num>
   <w:num w:numId="2">
     <w:abstractNumId w:val="2"/>
+  </w:num>
+  <w:num w:numId="3">
+    <w:abstractNumId w:val="3"/>
+  </w:num>
+  <w:num w:numId="4">
+    <w:abstractNumId w:val="4"/>
   </w:num>
 </w:numbering>
 </file>

</xml_diff>